<commit_message>
task 1,2,and 3 done. started on 4
</commit_message>
<xml_diff>
--- a/CS 4264_Project3-Jinwoo Yom.docx
+++ b/CS 4264_Project3-Jinwoo Yom.docx
@@ -163,7 +163,7 @@
             <v:path o:extrusionok="f" gradientshapeok="t" o:connecttype="rect"/>
             <o:lock v:ext="edit" aspectratio="t"/>
           </v:shapetype>
-          <v:shape id="_x0000_i1025" type="#_x0000_t75" style="width:468pt;height:18.75pt">
+          <v:shape id="_x0000_i1025" type="#_x0000_t75" style="width:468pt;height:19.5pt">
             <v:imagedata r:id="rId5" o:title="beforeEncryptionText"/>
           </v:shape>
         </w:pict>
@@ -176,24 +176,14 @@
       <w:r>
         <w:t xml:space="preserve">Figure </w:t>
       </w:r>
-      <w:r>
-        <w:fldChar w:fldCharType="begin"/>
-      </w:r>
-      <w:r>
-        <w:instrText xml:space="preserve"> SEQ Figure \* ARABIC </w:instrText>
-      </w:r>
-      <w:r>
-        <w:fldChar w:fldCharType="separate"/>
-      </w:r>
-      <w:r>
-        <w:rPr>
-          <w:noProof/>
-        </w:rPr>
-        <w:t>1</w:t>
-      </w:r>
-      <w:r>
-        <w:fldChar w:fldCharType="end"/>
-      </w:r>
+      <w:fldSimple w:instr=" SEQ Figure \* ARABIC ">
+        <w:r>
+          <w:rPr>
+            <w:noProof/>
+          </w:rPr>
+          <w:t>1</w:t>
+        </w:r>
+      </w:fldSimple>
       <w:r>
         <w:t xml:space="preserve">. Output for plain text before the </w:t>
       </w:r>
@@ -205,10 +195,7 @@
     </w:p>
     <w:p>
       <w:r>
-        <w:t xml:space="preserve">The text says: </w:t>
-      </w:r>
-      <w:r>
-        <w:t>I’m late. I’m late. For a very important date. No time to say, "Hello, Goodbye." I’m late, I’m late, I’m late.</w:t>
+        <w:t>The text says: I’m late. I’m late. For a very important date. No time to say, "Hello, Goodbye." I’m late, I’m late, I’m late.</w:t>
       </w:r>
     </w:p>
     <w:p>
@@ -243,24 +230,14 @@
       <w:r>
         <w:t xml:space="preserve">Figure </w:t>
       </w:r>
-      <w:r>
-        <w:fldChar w:fldCharType="begin"/>
-      </w:r>
-      <w:r>
-        <w:instrText xml:space="preserve"> SEQ Figure \* ARABIC </w:instrText>
-      </w:r>
-      <w:r>
-        <w:fldChar w:fldCharType="separate"/>
-      </w:r>
-      <w:r>
-        <w:rPr>
-          <w:noProof/>
-        </w:rPr>
-        <w:t>2</w:t>
-      </w:r>
-      <w:r>
-        <w:fldChar w:fldCharType="end"/>
-      </w:r>
+      <w:fldSimple w:instr=" SEQ Figure \* ARABIC ">
+        <w:r>
+          <w:rPr>
+            <w:noProof/>
+          </w:rPr>
+          <w:t>2</w:t>
+        </w:r>
+      </w:fldSimple>
       <w:r>
         <w:t>.Output for aes-128-cbc encryption</w:t>
       </w:r>
@@ -323,7 +300,7 @@
       </w:pPr>
       <w:r>
         <w:pict>
-          <v:shape id="_x0000_i1028" type="#_x0000_t75" style="width:355.5pt;height:201.75pt">
+          <v:shape id="_x0000_i1027" type="#_x0000_t75" style="width:355.5pt;height:201pt">
             <v:imagedata r:id="rId7" o:title="-aes-128-cfb_bless"/>
           </v:shape>
         </w:pict>
@@ -336,24 +313,14 @@
       <w:r>
         <w:t xml:space="preserve">Figure </w:t>
       </w:r>
-      <w:r>
-        <w:fldChar w:fldCharType="begin"/>
-      </w:r>
-      <w:r>
-        <w:instrText xml:space="preserve"> SEQ Figure \* ARABIC </w:instrText>
-      </w:r>
-      <w:r>
-        <w:fldChar w:fldCharType="separate"/>
-      </w:r>
-      <w:r>
-        <w:rPr>
-          <w:noProof/>
-        </w:rPr>
-        <w:t>3</w:t>
-      </w:r>
-      <w:r>
-        <w:fldChar w:fldCharType="end"/>
-      </w:r>
+      <w:fldSimple w:instr=" SEQ Figure \* ARABIC ">
+        <w:r>
+          <w:rPr>
+            <w:noProof/>
+          </w:rPr>
+          <w:t>3</w:t>
+        </w:r>
+      </w:fldSimple>
       <w:r>
         <w:t>. Output for aes-128-cfb</w:t>
       </w:r>
@@ -366,10 +333,7 @@
         <w:keepNext/>
       </w:pPr>
       <w:r>
-        <w:t>Command used for aes-128-cfb</w:t>
-      </w:r>
-      <w:r>
-        <w:t xml:space="preserve"> encryption:</w:t>
+        <w:t>Command used for aes-128-cfb encryption:</w:t>
       </w:r>
     </w:p>
     <w:p>
@@ -415,7 +379,7 @@
       </w:pPr>
       <w:r>
         <w:pict>
-          <v:shape id="_x0000_i1031" type="#_x0000_t75" style="width:334.5pt;height:198.75pt">
+          <v:shape id="_x0000_i1028" type="#_x0000_t75" style="width:334.5pt;height:199.5pt">
             <v:imagedata r:id="rId8" o:title="-bf-cbc_bless"/>
           </v:shape>
         </w:pict>
@@ -428,225 +392,1673 @@
       <w:r>
         <w:t xml:space="preserve">Figure </w:t>
       </w:r>
-      <w:r>
-        <w:fldChar w:fldCharType="begin"/>
-      </w:r>
-      <w:r>
-        <w:instrText xml:space="preserve"> SEQ Figure \* ARABIC </w:instrText>
-      </w:r>
-      <w:r>
-        <w:fldChar w:fldCharType="separate"/>
-      </w:r>
+      <w:fldSimple w:instr=" SEQ Figure \* ARABIC ">
+        <w:r>
+          <w:rPr>
+            <w:noProof/>
+          </w:rPr>
+          <w:t>4</w:t>
+        </w:r>
+      </w:fldSimple>
+      <w:r>
+        <w:t>. Output for bf-</w:t>
+      </w:r>
+      <w:proofErr w:type="spellStart"/>
+      <w:proofErr w:type="gramStart"/>
+      <w:r>
+        <w:t>cbc</w:t>
+      </w:r>
+      <w:proofErr w:type="spellEnd"/>
+      <w:r>
+        <w:t xml:space="preserve"> </w:t>
+      </w:r>
+      <w:r>
+        <w:t xml:space="preserve"> encryption</w:t>
+      </w:r>
+      <w:proofErr w:type="gramEnd"/>
+    </w:p>
+    <w:p>
+      <w:pPr>
+        <w:keepNext/>
+      </w:pPr>
+      <w:r>
+        <w:lastRenderedPageBreak/>
+        <w:t>Command used for bf-</w:t>
+      </w:r>
+      <w:proofErr w:type="spellStart"/>
+      <w:r>
+        <w:t>cbc</w:t>
+      </w:r>
+      <w:proofErr w:type="spellEnd"/>
+      <w:r>
+        <w:t xml:space="preserve"> encryption:</w:t>
+      </w:r>
+    </w:p>
+    <w:p>
+      <w:pPr>
+        <w:keepNext/>
+      </w:pPr>
+      <w:proofErr w:type="spellStart"/>
+      <w:r>
+        <w:t>sudo</w:t>
+      </w:r>
+      <w:proofErr w:type="spellEnd"/>
+      <w:r>
+        <w:t xml:space="preserve"> </w:t>
+      </w:r>
+      <w:proofErr w:type="spellStart"/>
+      <w:r>
+        <w:t>openssl</w:t>
+      </w:r>
+      <w:proofErr w:type="spellEnd"/>
+      <w:r>
+        <w:t xml:space="preserve"> </w:t>
+      </w:r>
+      <w:proofErr w:type="spellStart"/>
+      <w:r>
+        <w:t>enc</w:t>
+      </w:r>
+      <w:proofErr w:type="spellEnd"/>
+      <w:r>
+        <w:t xml:space="preserve"> </w:t>
+      </w:r>
+      <w:r>
+        <w:t>bf-</w:t>
+      </w:r>
+      <w:proofErr w:type="spellStart"/>
+      <w:r>
+        <w:t>cbc</w:t>
+      </w:r>
+      <w:proofErr w:type="spellEnd"/>
+      <w:r>
+        <w:t xml:space="preserve"> -e -in plain.txt -out </w:t>
+      </w:r>
+      <w:proofErr w:type="spellStart"/>
+      <w:r>
+        <w:t>cipher.bin</w:t>
+      </w:r>
+      <w:proofErr w:type="spellEnd"/>
+      <w:r>
+        <w:t xml:space="preserve"> -K 00112233445566778899aabbccddeeff -iv 0102030405060708</w:t>
+      </w:r>
+    </w:p>
+    <w:p>
+      <w:pPr>
+        <w:rPr>
+          <w:color w:val="4472C4" w:themeColor="accent5"/>
+        </w:rPr>
+      </w:pPr>
+      <w:r>
+        <w:rPr>
+          <w:rFonts w:ascii="NimbusRomNo9L-Medi" w:hAnsi="NimbusRomNo9L-Medi" w:cs="NimbusRomNo9L-Medi"/>
+          <w:color w:val="4472C4" w:themeColor="accent5"/>
+        </w:rPr>
+        <w:t xml:space="preserve">– </w:t>
+      </w:r>
+      <w:r>
+        <w:rPr>
+          <w:rFonts w:ascii="NimbusRomNo9L-Regu" w:hAnsi="NimbusRomNo9L-Regu" w:cs="NimbusRomNo9L-Regu"/>
+          <w:color w:val="4472C4" w:themeColor="accent5"/>
+        </w:rPr>
+        <w:t xml:space="preserve">Section </w:t>
+      </w:r>
+      <w:r>
+        <w:rPr>
+          <w:color w:val="4472C4" w:themeColor="accent5"/>
+        </w:rPr>
+        <w:t>3</w:t>
+      </w:r>
+      <w:r>
+        <w:rPr>
+          <w:color w:val="4472C4" w:themeColor="accent5"/>
+        </w:rPr>
+        <w:t xml:space="preserve"> – Task 2: Take a screenshot of the original image displayed in an image viewing tool (</w:t>
+      </w:r>
+      <w:proofErr w:type="spellStart"/>
+      <w:r>
+        <w:rPr>
+          <w:color w:val="4472C4" w:themeColor="accent5"/>
+        </w:rPr>
+        <w:t>eg</w:t>
+      </w:r>
+      <w:proofErr w:type="spellEnd"/>
+      <w:r>
+        <w:rPr>
+          <w:color w:val="4472C4" w:themeColor="accent5"/>
+        </w:rPr>
+        <w:t xml:space="preserve"> Eye of Gnome, </w:t>
+      </w:r>
+      <w:proofErr w:type="spellStart"/>
+      <w:r>
+        <w:rPr>
+          <w:color w:val="4472C4" w:themeColor="accent5"/>
+        </w:rPr>
+        <w:t>eog</w:t>
+      </w:r>
+      <w:proofErr w:type="spellEnd"/>
+      <w:r>
+        <w:rPr>
+          <w:color w:val="4472C4" w:themeColor="accent5"/>
+        </w:rPr>
+        <w:t xml:space="preserve">). </w:t>
+      </w:r>
+      <w:proofErr w:type="gramStart"/>
+      <w:r>
+        <w:rPr>
+          <w:color w:val="4472C4" w:themeColor="accent5"/>
+        </w:rPr>
+        <w:t>Also</w:t>
+      </w:r>
+      <w:proofErr w:type="gramEnd"/>
+      <w:r>
+        <w:rPr>
+          <w:color w:val="4472C4" w:themeColor="accent5"/>
+        </w:rPr>
+        <w:t xml:space="preserve"> include screenshots of your encrypted images. Can you derive any useful information about the original picture from the encrypted picture? Please explain your observations, especially noting differences in the image encrypted with ECB and CBC.</w:t>
+      </w:r>
+    </w:p>
+    <w:p>
+      <w:r>
+        <w:t xml:space="preserve">In this Task, a picture, pic_original.bmp, </w:t>
+      </w:r>
+      <w:r>
+        <w:t xml:space="preserve">is encrypted </w:t>
+      </w:r>
+      <w:r>
+        <w:t xml:space="preserve">using ECB and CBC </w:t>
+      </w:r>
+      <w:r>
+        <w:t xml:space="preserve">modes. To do this, </w:t>
+      </w:r>
+      <w:proofErr w:type="gramStart"/>
+      <w:r>
+        <w:t>You</w:t>
+      </w:r>
+      <w:proofErr w:type="gramEnd"/>
+      <w:r>
+        <w:t xml:space="preserve"> should first encrypt the original picture using the </w:t>
+      </w:r>
+      <w:proofErr w:type="spellStart"/>
+      <w:r>
+        <w:t>openssl</w:t>
+      </w:r>
+      <w:proofErr w:type="spellEnd"/>
+      <w:r>
+        <w:t xml:space="preserve"> command and save it as a separate bmp file. Once the new file is created, </w:t>
+      </w:r>
+      <w:r>
+        <w:t>yo</w:t>
+      </w:r>
+      <w:r>
+        <w:t>u</w:t>
+      </w:r>
+      <w:r>
+        <w:t xml:space="preserve"> will notice that it is</w:t>
+      </w:r>
+      <w:r>
+        <w:t xml:space="preserve"> unable to open</w:t>
+      </w:r>
+      <w:r>
+        <w:t xml:space="preserve">. This is due to the new picture having corrupted header. To fix this issue, you must use a hex editor application (ex. </w:t>
+      </w:r>
+      <w:proofErr w:type="spellStart"/>
+      <w:r>
+        <w:t>g</w:t>
+      </w:r>
+      <w:r>
+        <w:t>hex</w:t>
+      </w:r>
+      <w:proofErr w:type="spellEnd"/>
+      <w:r>
+        <w:t xml:space="preserve"> or bless) to copy the header (first 54 bytes) over from the original picture to</w:t>
+      </w:r>
+      <w:r>
+        <w:t xml:space="preserve"> the encrypted picture. Below are the results</w:t>
+      </w:r>
+      <w:r>
+        <w:t xml:space="preserve"> of this.</w:t>
+      </w:r>
+    </w:p>
+    <w:p>
+      <w:pPr>
+        <w:keepNext/>
+      </w:pPr>
+      <w:r>
+        <w:pict>
+          <v:shape id="_x0000_i1046" type="#_x0000_t75" style="width:330pt;height:175.5pt">
+            <v:imagedata r:id="rId9" o:title="original_hex"/>
+          </v:shape>
+        </w:pict>
+      </w:r>
+    </w:p>
+    <w:p>
+      <w:pPr>
+        <w:pStyle w:val="Caption"/>
+      </w:pPr>
+      <w:r>
+        <w:t xml:space="preserve">Figure </w:t>
+      </w:r>
+      <w:fldSimple w:instr=" SEQ Figure \* ARABIC ">
+        <w:r>
+          <w:rPr>
+            <w:noProof/>
+          </w:rPr>
+          <w:t>5</w:t>
+        </w:r>
+      </w:fldSimple>
+      <w:r>
+        <w:t>. Hex values for the pic_original.bmp</w:t>
+      </w:r>
+    </w:p>
+    <w:p>
+      <w:pPr>
+        <w:keepNext/>
+      </w:pPr>
+      <w:r>
+        <w:pict>
+          <v:shape id="_x0000_i1047" type="#_x0000_t75" style="width:327pt;height:196.5pt">
+            <v:imagedata r:id="rId10" o:title="altered_picture_with_header"/>
+          </v:shape>
+        </w:pict>
+      </w:r>
+    </w:p>
+    <w:p>
+      <w:pPr>
+        <w:pStyle w:val="Caption"/>
+      </w:pPr>
+      <w:r>
+        <w:t xml:space="preserve">Figure </w:t>
+      </w:r>
+      <w:fldSimple w:instr=" SEQ Figure \* ARABIC ">
+        <w:r>
+          <w:rPr>
+            <w:noProof/>
+          </w:rPr>
+          <w:t>6</w:t>
+        </w:r>
+      </w:fldSimple>
+      <w:r>
+        <w:t>. Modified Hex valves for the pic_altered.bmp</w:t>
+      </w:r>
+    </w:p>
+    <w:p>
+      <w:r>
+        <w:lastRenderedPageBreak/>
+        <w:t>Original Picture:</w:t>
+      </w:r>
+    </w:p>
+    <w:p>
+      <w:pPr>
+        <w:keepNext/>
+      </w:pPr>
+      <w:r>
+        <w:pict>
+          <v:shape id="_x0000_i1029" type="#_x0000_t75" style="width:234pt;height:69pt">
+            <v:imagedata r:id="rId11" o:title="pic_original"/>
+          </v:shape>
+        </w:pict>
+      </w:r>
+    </w:p>
+    <w:p>
+      <w:pPr>
+        <w:pStyle w:val="Caption"/>
+      </w:pPr>
+      <w:r>
+        <w:t xml:space="preserve">Figure </w:t>
+      </w:r>
+      <w:fldSimple w:instr=" SEQ Figure \* ARABIC ">
+        <w:r>
+          <w:rPr>
+            <w:noProof/>
+          </w:rPr>
+          <w:t>7</w:t>
+        </w:r>
+      </w:fldSimple>
+      <w:r>
+        <w:t>. pic_riginal.bmp picture</w:t>
+      </w:r>
+    </w:p>
+    <w:p>
+      <w:pPr>
+        <w:keepNext/>
+      </w:pPr>
+      <w:r>
+        <w:t>Command used for aes-128-ecb</w:t>
+      </w:r>
+      <w:r>
+        <w:t xml:space="preserve"> encryption:</w:t>
+      </w:r>
+    </w:p>
+    <w:p>
+      <w:pPr>
+        <w:keepNext/>
+      </w:pPr>
+      <w:proofErr w:type="spellStart"/>
+      <w:r>
+        <w:t>sudo</w:t>
+      </w:r>
+      <w:proofErr w:type="spellEnd"/>
+      <w:r>
+        <w:t xml:space="preserve"> </w:t>
+      </w:r>
+      <w:proofErr w:type="spellStart"/>
+      <w:r>
+        <w:t>openssl</w:t>
+      </w:r>
+      <w:proofErr w:type="spellEnd"/>
+      <w:r>
+        <w:t xml:space="preserve"> </w:t>
+      </w:r>
+      <w:proofErr w:type="spellStart"/>
+      <w:r>
+        <w:t>enc</w:t>
+      </w:r>
+      <w:proofErr w:type="spellEnd"/>
+      <w:r>
+        <w:t xml:space="preserve"> -aes-128-ecb</w:t>
+      </w:r>
+      <w:r>
+        <w:t xml:space="preserve"> -e -in </w:t>
+      </w:r>
+      <w:r>
+        <w:t>pic_original.bmp</w:t>
+      </w:r>
+      <w:r>
+        <w:t xml:space="preserve"> -out </w:t>
+      </w:r>
+      <w:r>
+        <w:t>pic_altered.bmp</w:t>
+      </w:r>
+      <w:r>
+        <w:t xml:space="preserve"> -K </w:t>
+      </w:r>
+      <w:r>
+        <w:t>1001011</w:t>
+      </w:r>
+      <w:r>
+        <w:t xml:space="preserve"> -iv </w:t>
+      </w:r>
+      <w:r>
+        <w:t>0010011</w:t>
+      </w:r>
+    </w:p>
+    <w:p>
+      <w:pPr>
+        <w:keepNext/>
+      </w:pPr>
+      <w:r>
+        <w:pict>
+          <v:shape id="_x0000_i1030" type="#_x0000_t75" style="width:237pt;height:195pt">
+            <v:imagedata r:id="rId12" o:title="altered_picture1"/>
+          </v:shape>
+        </w:pict>
+      </w:r>
+    </w:p>
+    <w:p>
+      <w:pPr>
+        <w:pStyle w:val="Caption"/>
+      </w:pPr>
+      <w:r>
+        <w:t xml:space="preserve">Figure </w:t>
+      </w:r>
+      <w:fldSimple w:instr=" SEQ Figure \* ARABIC ">
+        <w:r>
+          <w:rPr>
+            <w:noProof/>
+          </w:rPr>
+          <w:t>8</w:t>
+        </w:r>
+      </w:fldSimple>
+      <w:r>
+        <w:t>. pic_altered.bmp (</w:t>
+      </w:r>
+      <w:proofErr w:type="spellStart"/>
+      <w:r>
+        <w:t>ecb</w:t>
+      </w:r>
+      <w:proofErr w:type="spellEnd"/>
+      <w:r>
+        <w:t xml:space="preserve"> encrypted)</w:t>
+      </w:r>
+    </w:p>
+    <w:p>
+      <w:pPr>
+        <w:keepNext/>
+      </w:pPr>
+      <w:r>
+        <w:t>Command used for aes-128-</w:t>
+      </w:r>
+      <w:r>
+        <w:t>cbc</w:t>
+      </w:r>
+      <w:r>
+        <w:t xml:space="preserve"> encryption:</w:t>
+      </w:r>
+    </w:p>
+    <w:p>
+      <w:pPr>
+        <w:keepNext/>
+      </w:pPr>
+      <w:proofErr w:type="spellStart"/>
+      <w:r>
+        <w:t>sudo</w:t>
+      </w:r>
+      <w:proofErr w:type="spellEnd"/>
+      <w:r>
+        <w:t xml:space="preserve"> </w:t>
+      </w:r>
+      <w:proofErr w:type="spellStart"/>
+      <w:r>
+        <w:t>openssl</w:t>
+      </w:r>
+      <w:proofErr w:type="spellEnd"/>
+      <w:r>
+        <w:t xml:space="preserve"> </w:t>
+      </w:r>
+      <w:proofErr w:type="spellStart"/>
+      <w:r>
+        <w:t>enc</w:t>
+      </w:r>
+      <w:proofErr w:type="spellEnd"/>
+      <w:r>
+        <w:t xml:space="preserve"> -aes-128-cbc</w:t>
+      </w:r>
+      <w:r>
+        <w:t xml:space="preserve"> -e -in </w:t>
+      </w:r>
+      <w:r>
+        <w:t>pic_original.bmp</w:t>
+      </w:r>
+      <w:r>
+        <w:t xml:space="preserve"> -out </w:t>
+      </w:r>
+      <w:r>
+        <w:t>pic_altered.bmp</w:t>
+      </w:r>
+      <w:r>
+        <w:t xml:space="preserve"> -K </w:t>
+      </w:r>
+      <w:r>
+        <w:t>1001011</w:t>
+      </w:r>
+      <w:r>
+        <w:t xml:space="preserve"> -iv </w:t>
+      </w:r>
+      <w:r>
+        <w:t>0010011</w:t>
+      </w:r>
+    </w:p>
+    <w:p>
+      <w:pPr>
+        <w:keepNext/>
+      </w:pPr>
+      <w:r>
+        <w:pict>
+          <v:shape id="_x0000_i1034" type="#_x0000_t75" style="width:234pt;height:190.5pt">
+            <v:imagedata r:id="rId13" o:title="altered_picture2"/>
+          </v:shape>
+        </w:pict>
+      </w:r>
+    </w:p>
+    <w:p>
+      <w:pPr>
+        <w:pStyle w:val="Caption"/>
+      </w:pPr>
+      <w:r>
+        <w:t xml:space="preserve">Figure </w:t>
+      </w:r>
+      <w:fldSimple w:instr=" SEQ Figure \* ARABIC ">
+        <w:r>
+          <w:rPr>
+            <w:noProof/>
+          </w:rPr>
+          <w:t>9</w:t>
+        </w:r>
+      </w:fldSimple>
+      <w:r>
+        <w:t xml:space="preserve">. </w:t>
+      </w:r>
+      <w:proofErr w:type="gramStart"/>
+      <w:r>
+        <w:t>pic_altered.bmp  (</w:t>
+      </w:r>
+      <w:proofErr w:type="spellStart"/>
+      <w:proofErr w:type="gramEnd"/>
+      <w:r>
+        <w:t>cbc</w:t>
+      </w:r>
+      <w:proofErr w:type="spellEnd"/>
+      <w:r>
+        <w:t xml:space="preserve"> encrypted)</w:t>
+      </w:r>
+    </w:p>
+    <w:p>
+      <w:pPr>
+        <w:rPr>
+          <w:color w:val="4472C4" w:themeColor="accent5"/>
+        </w:rPr>
+      </w:pPr>
+      <w:r>
+        <w:rPr>
+          <w:rFonts w:ascii="NimbusRomNo9L-Medi" w:hAnsi="NimbusRomNo9L-Medi" w:cs="NimbusRomNo9L-Medi"/>
+          <w:color w:val="4472C4" w:themeColor="accent5"/>
+        </w:rPr>
+        <w:lastRenderedPageBreak/>
+        <w:t xml:space="preserve">– </w:t>
+      </w:r>
+      <w:r>
+        <w:rPr>
+          <w:rFonts w:ascii="NimbusRomNo9L-Regu" w:hAnsi="NimbusRomNo9L-Regu" w:cs="NimbusRomNo9L-Regu"/>
+          <w:color w:val="4472C4" w:themeColor="accent5"/>
+        </w:rPr>
+        <w:t xml:space="preserve">Section </w:t>
+      </w:r>
+      <w:r>
+        <w:rPr>
+          <w:color w:val="4472C4" w:themeColor="accent5"/>
+        </w:rPr>
+        <w:t>4 – Task 3: Using your hex editor, include a screenshot of your text file. Take a screenshot of your encrypted file, highlighting the 30th byte. Now take a screenshot after you have corrupted the 30th byte of the encrypted file. Encrypt the corrupted file using each of the requested modes – include screenshots of the encryption commands. Include screenshots of the commands used to decrypt the resulting encryption file. Compare the original plain text file with the decrypted results, noting differences or similarities based on the encryption mode used, and explain what you did.</w:t>
+      </w:r>
+    </w:p>
+    <w:p>
+      <w:r>
+        <w:t xml:space="preserve">In this Task, a text file of 97 bytes is created. Then it is encrypted with one of the following encryption modes: </w:t>
+      </w:r>
+      <w:proofErr w:type="spellStart"/>
+      <w:r>
+        <w:t>ecb</w:t>
+      </w:r>
+      <w:proofErr w:type="spellEnd"/>
+      <w:r>
+        <w:t xml:space="preserve">, </w:t>
+      </w:r>
+      <w:proofErr w:type="spellStart"/>
+      <w:r>
+        <w:t>cbc</w:t>
+      </w:r>
+      <w:proofErr w:type="spellEnd"/>
+      <w:r>
+        <w:t xml:space="preserve">, </w:t>
+      </w:r>
+      <w:proofErr w:type="spellStart"/>
+      <w:r>
+        <w:t>cfb</w:t>
+      </w:r>
+      <w:proofErr w:type="spellEnd"/>
+      <w:r>
+        <w:t xml:space="preserve">, and </w:t>
+      </w:r>
+      <w:proofErr w:type="spellStart"/>
+      <w:r>
+        <w:t>ofb</w:t>
+      </w:r>
+      <w:proofErr w:type="spellEnd"/>
+      <w:r>
+        <w:t>. Once encrypted, 1 bit in the 30</w:t>
+      </w:r>
+      <w:r>
+        <w:rPr>
+          <w:vertAlign w:val="superscript"/>
+        </w:rPr>
+        <w:t>th</w:t>
+      </w:r>
+      <w:r>
+        <w:t xml:space="preserve"> byte is corrupted using a bless (hex editor application). The corrupted file is then decrypted back to the text file and compared to the original text file.</w:t>
+      </w:r>
+    </w:p>
+    <w:p>
+      <w:r>
+        <w:t>Original text file:</w:t>
+      </w:r>
+    </w:p>
+    <w:p>
+      <w:pPr>
+        <w:keepNext/>
+      </w:pPr>
+      <w:r>
+        <w:pict>
+          <v:shape id="_x0000_i1058" type="#_x0000_t75" style="width:462pt;height:243pt">
+            <v:imagedata r:id="rId14" o:title="original_text"/>
+          </v:shape>
+        </w:pict>
+      </w:r>
+    </w:p>
+    <w:p>
+      <w:pPr>
+        <w:pStyle w:val="Caption"/>
+      </w:pPr>
+      <w:r>
+        <w:t xml:space="preserve">Figure </w:t>
+      </w:r>
+      <w:fldSimple w:instr=" SEQ Figure \* ARABIC ">
+        <w:r>
+          <w:rPr>
+            <w:noProof/>
+          </w:rPr>
+          <w:t>10</w:t>
+        </w:r>
+      </w:fldSimple>
+      <w:r>
+        <w:t>. Original text file</w:t>
+      </w:r>
+    </w:p>
+    <w:p>
+      <w:pPr>
+        <w:pStyle w:val="ListParagraph"/>
+        <w:numPr>
+          <w:ilvl w:val="0"/>
+          <w:numId w:val="2"/>
+        </w:numPr>
+      </w:pPr>
+      <w:r>
+        <w:t>ECB</w:t>
+      </w:r>
+    </w:p>
+    <w:p>
+      <w:r>
+        <w:t>Encryption Command used:</w:t>
+      </w:r>
+    </w:p>
+    <w:p>
+      <w:pPr>
+        <w:keepNext/>
+      </w:pPr>
       <w:r>
         <w:rPr>
           <w:noProof/>
         </w:rPr>
-        <w:t>4</w:t>
-      </w:r>
-      <w:r>
-        <w:fldChar w:fldCharType="end"/>
-      </w:r>
-      <w:r>
-        <w:t>. Output for bf-</w:t>
-      </w:r>
-      <w:proofErr w:type="spellStart"/>
-      <w:proofErr w:type="gramStart"/>
-      <w:r>
-        <w:t>cbc</w:t>
-      </w:r>
-      <w:proofErr w:type="spellEnd"/>
-      <w:r>
-        <w:t xml:space="preserve"> </w:t>
+        <w:drawing>
+          <wp:inline distT="0" distB="0" distL="0" distR="0">
+            <wp:extent cx="5934075" cy="228600"/>
+            <wp:effectExtent l="0" t="0" r="9525" b="0"/>
+            <wp:docPr id="1" name="Picture 1" descr="C:\Users\Jinwoo\AppData\Local\Microsoft\Windows\INetCacheContent.Word\ecb_encrypt_command.png"/>
+            <wp:cNvGraphicFramePr>
+              <a:graphicFrameLocks xmlns:a="http://schemas.openxmlformats.org/drawingml/2006/main" noChangeAspect="1"/>
+            </wp:cNvGraphicFramePr>
+            <a:graphic xmlns:a="http://schemas.openxmlformats.org/drawingml/2006/main">
+              <a:graphicData uri="http://schemas.openxmlformats.org/drawingml/2006/picture">
+                <pic:pic xmlns:pic="http://schemas.openxmlformats.org/drawingml/2006/picture">
+                  <pic:nvPicPr>
+                    <pic:cNvPr id="0" name="Picture 38" descr="C:\Users\Jinwoo\AppData\Local\Microsoft\Windows\INetCacheContent.Word\ecb_encrypt_command.png"/>
+                    <pic:cNvPicPr>
+                      <a:picLocks noChangeAspect="1" noChangeArrowheads="1"/>
+                    </pic:cNvPicPr>
+                  </pic:nvPicPr>
+                  <pic:blipFill>
+                    <a:blip r:embed="rId15">
+                      <a:extLst>
+                        <a:ext uri="{28A0092B-C50C-407E-A947-70E740481C1C}">
+                          <a14:useLocalDpi xmlns:a14="http://schemas.microsoft.com/office/drawing/2010/main" val="0"/>
+                        </a:ext>
+                      </a:extLst>
+                    </a:blip>
+                    <a:srcRect/>
+                    <a:stretch>
+                      <a:fillRect/>
+                    </a:stretch>
+                  </pic:blipFill>
+                  <pic:spPr bwMode="auto">
+                    <a:xfrm>
+                      <a:off x="0" y="0"/>
+                      <a:ext cx="5934075" cy="228600"/>
+                    </a:xfrm>
+                    <a:prstGeom prst="rect">
+                      <a:avLst/>
+                    </a:prstGeom>
+                    <a:noFill/>
+                    <a:ln>
+                      <a:noFill/>
+                    </a:ln>
+                  </pic:spPr>
+                </pic:pic>
+              </a:graphicData>
+            </a:graphic>
+          </wp:inline>
+        </w:drawing>
+      </w:r>
+    </w:p>
+    <w:p>
+      <w:pPr>
+        <w:pStyle w:val="Caption"/>
+      </w:pPr>
+      <w:r>
+        <w:t xml:space="preserve">Figure </w:t>
+      </w:r>
+      <w:fldSimple w:instr=" SEQ Figure \* ARABIC ">
+        <w:r>
+          <w:rPr>
+            <w:noProof/>
+          </w:rPr>
+          <w:t>11</w:t>
+        </w:r>
+      </w:fldSimple>
+      <w:r>
+        <w:t>. Encryption command for ECB</w:t>
+      </w:r>
+    </w:p>
+    <w:p>
+      <w:r>
+        <w:t>Encrypted:</w:t>
+      </w:r>
+    </w:p>
+    <w:p>
+      <w:pPr>
+        <w:keepNext/>
+      </w:pPr>
+      <w:r>
+        <w:rPr>
+          <w:noProof/>
+        </w:rPr>
+        <w:lastRenderedPageBreak/>
+        <w:drawing>
+          <wp:inline distT="0" distB="0" distL="0" distR="0">
+            <wp:extent cx="5934075" cy="3124200"/>
+            <wp:effectExtent l="0" t="0" r="9525" b="0"/>
+            <wp:docPr id="2" name="Picture 2" descr="C:\Users\Jinwoo\AppData\Local\Microsoft\Windows\INetCacheContent.Word\ecb_encrypted_bin.png"/>
+            <wp:cNvGraphicFramePr>
+              <a:graphicFrameLocks xmlns:a="http://schemas.openxmlformats.org/drawingml/2006/main" noChangeAspect="1"/>
+            </wp:cNvGraphicFramePr>
+            <a:graphic xmlns:a="http://schemas.openxmlformats.org/drawingml/2006/main">
+              <a:graphicData uri="http://schemas.openxmlformats.org/drawingml/2006/picture">
+                <pic:pic xmlns:pic="http://schemas.openxmlformats.org/drawingml/2006/picture">
+                  <pic:nvPicPr>
+                    <pic:cNvPr id="0" name="Picture 41" descr="C:\Users\Jinwoo\AppData\Local\Microsoft\Windows\INetCacheContent.Word\ecb_encrypted_bin.png"/>
+                    <pic:cNvPicPr>
+                      <a:picLocks noChangeAspect="1" noChangeArrowheads="1"/>
+                    </pic:cNvPicPr>
+                  </pic:nvPicPr>
+                  <pic:blipFill>
+                    <a:blip r:embed="rId16">
+                      <a:extLst>
+                        <a:ext uri="{28A0092B-C50C-407E-A947-70E740481C1C}">
+                          <a14:useLocalDpi xmlns:a14="http://schemas.microsoft.com/office/drawing/2010/main" val="0"/>
+                        </a:ext>
+                      </a:extLst>
+                    </a:blip>
+                    <a:srcRect/>
+                    <a:stretch>
+                      <a:fillRect/>
+                    </a:stretch>
+                  </pic:blipFill>
+                  <pic:spPr bwMode="auto">
+                    <a:xfrm>
+                      <a:off x="0" y="0"/>
+                      <a:ext cx="5934075" cy="3124200"/>
+                    </a:xfrm>
+                    <a:prstGeom prst="rect">
+                      <a:avLst/>
+                    </a:prstGeom>
+                    <a:noFill/>
+                    <a:ln>
+                      <a:noFill/>
+                    </a:ln>
+                  </pic:spPr>
+                </pic:pic>
+              </a:graphicData>
+            </a:graphic>
+          </wp:inline>
+        </w:drawing>
+      </w:r>
+    </w:p>
+    <w:p>
+      <w:pPr>
+        <w:pStyle w:val="Caption"/>
+      </w:pPr>
+      <w:r>
+        <w:t xml:space="preserve">Figure </w:t>
+      </w:r>
+      <w:fldSimple w:instr=" SEQ Figure \* ARABIC ">
+        <w:r>
+          <w:rPr>
+            <w:noProof/>
+          </w:rPr>
+          <w:t>12</w:t>
+        </w:r>
+      </w:fldSimple>
+      <w:r>
+        <w:t>. ECB encrypted text</w:t>
+      </w:r>
+    </w:p>
+    <w:p>
+      <w:r>
+        <w:t>Corrupted</w:t>
+      </w:r>
+      <w:r>
+        <w:t>:</w:t>
+      </w:r>
+    </w:p>
+    <w:p>
+      <w:pPr>
+        <w:keepNext/>
+      </w:pPr>
+      <w:r>
+        <w:pict>
+          <v:shape id="_x0000_i1116" type="#_x0000_t75" style="width:468pt;height:244.5pt">
+            <v:imagedata r:id="rId17" o:title="ecb_corrupted_bin"/>
+          </v:shape>
+        </w:pict>
+      </w:r>
+    </w:p>
+    <w:p>
+      <w:pPr>
+        <w:pStyle w:val="Caption"/>
+      </w:pPr>
+      <w:r>
+        <w:t xml:space="preserve">Figure </w:t>
+      </w:r>
+      <w:fldSimple w:instr=" SEQ Figure \* ARABIC ">
+        <w:r>
+          <w:rPr>
+            <w:noProof/>
+          </w:rPr>
+          <w:t>13</w:t>
+        </w:r>
+      </w:fldSimple>
+      <w:r>
+        <w:t>. Corrupted ECB encryption</w:t>
+      </w:r>
+    </w:p>
+    <w:p>
+      <w:r>
+        <w:t>Decryption Command used:</w:t>
+      </w:r>
+    </w:p>
+    <w:p>
+      <w:pPr>
+        <w:keepNext/>
+      </w:pPr>
+      <w:r>
+        <w:pict>
+          <v:shape id="_x0000_i1070" type="#_x0000_t75" style="width:468pt;height:18pt">
+            <v:imagedata r:id="rId18" o:title="ecb_decrypt_command"/>
+          </v:shape>
+        </w:pict>
+      </w:r>
+    </w:p>
+    <w:p>
+      <w:pPr>
+        <w:pStyle w:val="Caption"/>
+      </w:pPr>
+      <w:r>
+        <w:t xml:space="preserve">Figure </w:t>
+      </w:r>
+      <w:fldSimple w:instr=" SEQ Figure \* ARABIC ">
+        <w:r>
+          <w:rPr>
+            <w:noProof/>
+          </w:rPr>
+          <w:t>14</w:t>
+        </w:r>
+      </w:fldSimple>
+      <w:r>
+        <w:t>. ECB decryption command</w:t>
+      </w:r>
+    </w:p>
+    <w:p>
+      <w:r>
+        <w:lastRenderedPageBreak/>
+        <w:t>Decrypted:</w:t>
+      </w:r>
+    </w:p>
+    <w:p>
+      <w:pPr>
+        <w:keepNext/>
+      </w:pPr>
+      <w:r>
+        <w:pict>
+          <v:shape id="_x0000_i1069" type="#_x0000_t75" style="width:429pt;height:225pt">
+            <v:imagedata r:id="rId19" o:title="ecb_decrpyted"/>
+          </v:shape>
+        </w:pict>
+      </w:r>
+    </w:p>
+    <w:p>
+      <w:pPr>
+        <w:pStyle w:val="Caption"/>
+      </w:pPr>
+      <w:r>
+        <w:t xml:space="preserve">Figure </w:t>
+      </w:r>
+      <w:fldSimple w:instr=" SEQ Figure \* ARABIC ">
+        <w:r>
+          <w:rPr>
+            <w:noProof/>
+          </w:rPr>
+          <w:t>15</w:t>
+        </w:r>
+      </w:fldSimple>
+      <w:r>
+        <w:t>. ECB decrypted text</w:t>
+      </w:r>
+    </w:p>
+    <w:p>
+      <w:pPr>
+        <w:pStyle w:val="ListParagraph"/>
+        <w:numPr>
+          <w:ilvl w:val="0"/>
+          <w:numId w:val="2"/>
+        </w:numPr>
+      </w:pPr>
+      <w:r>
+        <w:t>CBC</w:t>
+      </w:r>
+    </w:p>
+    <w:p>
+      <w:r>
+        <w:t>Encryption Command used:</w:t>
+      </w:r>
+    </w:p>
+    <w:p>
+      <w:pPr>
+        <w:keepNext/>
+      </w:pPr>
+      <w:r>
+        <w:rPr>
+          <w:noProof/>
+        </w:rPr>
+        <w:pict>
+          <v:shape id="_x0000_i1088" type="#_x0000_t75" style="width:468pt;height:18pt">
+            <v:imagedata r:id="rId20" o:title="cbc_encrypt_command"/>
+          </v:shape>
+        </w:pict>
+      </w:r>
+    </w:p>
+    <w:p>
+      <w:pPr>
+        <w:pStyle w:val="Caption"/>
+      </w:pPr>
+      <w:r>
+        <w:t xml:space="preserve">Figure </w:t>
+      </w:r>
+      <w:fldSimple w:instr=" SEQ Figure \* ARABIC ">
+        <w:r>
+          <w:rPr>
+            <w:noProof/>
+          </w:rPr>
+          <w:t>16</w:t>
+        </w:r>
+      </w:fldSimple>
+      <w:r>
+        <w:t>. Encryption command for CBC</w:t>
+      </w:r>
+    </w:p>
+    <w:p>
+      <w:r>
+        <w:t>Encrypted:</w:t>
+      </w:r>
+    </w:p>
+    <w:p>
+      <w:pPr>
+        <w:keepNext/>
+      </w:pPr>
+      <w:r>
+        <w:pict>
+          <v:shape id="_x0000_i1086" type="#_x0000_t75" style="width:441pt;height:232.5pt">
+            <v:imagedata r:id="rId21" o:title="cbc_encrypted_bin"/>
+          </v:shape>
+        </w:pict>
+      </w:r>
+    </w:p>
+    <w:p>
+      <w:pPr>
+        <w:pStyle w:val="Caption"/>
+      </w:pPr>
+      <w:r>
+        <w:t xml:space="preserve">Figure </w:t>
+      </w:r>
+      <w:fldSimple w:instr=" SEQ Figure \* ARABIC ">
+        <w:r>
+          <w:rPr>
+            <w:noProof/>
+          </w:rPr>
+          <w:t>17</w:t>
+        </w:r>
+      </w:fldSimple>
+      <w:r>
+        <w:t>. CBC encrypted text</w:t>
+      </w:r>
+    </w:p>
+    <w:p>
+      <w:r>
+        <w:lastRenderedPageBreak/>
+        <w:t>Corrupted:</w:t>
+      </w:r>
+    </w:p>
+    <w:p>
+      <w:pPr>
+        <w:keepNext/>
+      </w:pPr>
+      <w:r>
+        <w:pict>
+          <v:shape id="_x0000_i1084" type="#_x0000_t75" style="width:436.5pt;height:228pt">
+            <v:imagedata r:id="rId22" o:title="cbc_corrupted_bin"/>
+          </v:shape>
+        </w:pict>
+      </w:r>
+    </w:p>
+    <w:p>
+      <w:pPr>
+        <w:pStyle w:val="Caption"/>
+      </w:pPr>
+      <w:r>
+        <w:t xml:space="preserve">Figure </w:t>
+      </w:r>
+      <w:fldSimple w:instr=" SEQ Figure \* ARABIC ">
+        <w:r>
+          <w:rPr>
+            <w:noProof/>
+          </w:rPr>
+          <w:t>18</w:t>
+        </w:r>
+      </w:fldSimple>
+      <w:r>
+        <w:t>. Corrupted CBC</w:t>
       </w:r>
       <w:r>
         <w:t xml:space="preserve"> encryption</w:t>
       </w:r>
-      <w:proofErr w:type="gramEnd"/>
-    </w:p>
-    <w:p>
-      <w:pPr>
-        <w:keepNext/>
-      </w:pPr>
+    </w:p>
+    <w:p>
+      <w:r>
+        <w:t>Decryption Command used:</w:t>
+      </w:r>
+    </w:p>
+    <w:p>
+      <w:pPr>
+        <w:keepNext/>
+      </w:pPr>
+      <w:r>
+        <w:pict>
+          <v:shape id="_x0000_i1082" type="#_x0000_t75" style="width:468pt;height:18pt">
+            <v:imagedata r:id="rId23" o:title="cbc_decrypt_command"/>
+          </v:shape>
+        </w:pict>
+      </w:r>
+    </w:p>
+    <w:p>
+      <w:pPr>
+        <w:pStyle w:val="Caption"/>
+      </w:pPr>
+      <w:r>
+        <w:t xml:space="preserve">Figure </w:t>
+      </w:r>
+      <w:fldSimple w:instr=" SEQ Figure \* ARABIC ">
+        <w:r>
+          <w:rPr>
+            <w:noProof/>
+          </w:rPr>
+          <w:t>19</w:t>
+        </w:r>
+      </w:fldSimple>
+      <w:r>
+        <w:t>. CBC</w:t>
+      </w:r>
+      <w:r>
+        <w:t xml:space="preserve"> decryption command</w:t>
+      </w:r>
+    </w:p>
+    <w:p>
+      <w:r>
+        <w:t>Decrypted:</w:t>
+      </w:r>
+    </w:p>
+    <w:p>
+      <w:pPr>
+        <w:keepNext/>
+      </w:pPr>
+      <w:r>
+        <w:rPr>
+          <w:noProof/>
+        </w:rPr>
+        <w:pict>
+          <v:shape id="_x0000_i1080" type="#_x0000_t75" style="width:435pt;height:229.5pt">
+            <v:imagedata r:id="rId24" o:title="cbc_decrpyted"/>
+          </v:shape>
+        </w:pict>
+      </w:r>
+    </w:p>
+    <w:p>
+      <w:pPr>
+        <w:pStyle w:val="Caption"/>
+        <w:rPr>
+          <w:noProof/>
+        </w:rPr>
+      </w:pPr>
+      <w:r>
+        <w:t xml:space="preserve">Figure </w:t>
+      </w:r>
+      <w:fldSimple w:instr=" SEQ Figure \* ARABIC ">
+        <w:r>
+          <w:rPr>
+            <w:noProof/>
+          </w:rPr>
+          <w:t>20</w:t>
+        </w:r>
+      </w:fldSimple>
+      <w:r>
+        <w:t>. CBC</w:t>
+      </w:r>
+      <w:r>
+        <w:t xml:space="preserve"> decrypted text</w:t>
+      </w:r>
+    </w:p>
+    <w:p>
+      <w:pPr>
+        <w:pStyle w:val="ListParagraph"/>
+        <w:numPr>
+          <w:ilvl w:val="0"/>
+          <w:numId w:val="2"/>
+        </w:numPr>
+      </w:pPr>
+      <w:r>
+        <w:t>CFB</w:t>
+      </w:r>
+    </w:p>
+    <w:p>
       <w:r>
         <w:lastRenderedPageBreak/>
-        <w:t xml:space="preserve">Command used for </w:t>
-      </w:r>
-      <w:r>
-        <w:t>bf-</w:t>
-      </w:r>
-      <w:proofErr w:type="spellStart"/>
-      <w:r>
-        <w:t>cbc</w:t>
-      </w:r>
-      <w:proofErr w:type="spellEnd"/>
-      <w:r>
-        <w:t xml:space="preserve"> encryption:</w:t>
-      </w:r>
-    </w:p>
-    <w:p>
-      <w:pPr>
-        <w:keepNext/>
-      </w:pPr>
-      <w:proofErr w:type="spellStart"/>
-      <w:r>
-        <w:t>sudo</w:t>
-      </w:r>
-      <w:proofErr w:type="spellEnd"/>
-      <w:r>
-        <w:t xml:space="preserve"> </w:t>
-      </w:r>
-      <w:proofErr w:type="spellStart"/>
-      <w:r>
-        <w:t>openssl</w:t>
-      </w:r>
-      <w:proofErr w:type="spellEnd"/>
-      <w:r>
-        <w:t xml:space="preserve"> </w:t>
-      </w:r>
-      <w:proofErr w:type="spellStart"/>
-      <w:r>
-        <w:t>enc</w:t>
-      </w:r>
-      <w:proofErr w:type="spellEnd"/>
-      <w:r>
-        <w:t xml:space="preserve"> </w:t>
-      </w:r>
-      <w:r>
-        <w:t>bf-</w:t>
-      </w:r>
-      <w:proofErr w:type="spellStart"/>
-      <w:r>
-        <w:t>cbc</w:t>
-      </w:r>
-      <w:proofErr w:type="spellEnd"/>
-      <w:r>
-        <w:t xml:space="preserve"> -e -in plain.txt -out </w:t>
-      </w:r>
-      <w:proofErr w:type="spellStart"/>
-      <w:r>
-        <w:t>cipher.bin</w:t>
-      </w:r>
-      <w:proofErr w:type="spellEnd"/>
-      <w:r>
-        <w:t xml:space="preserve"> -K 00112233445566778899aabbccddeeff -iv 0102030405060708</w:t>
-      </w:r>
-    </w:p>
-    <w:p>
-      <w:pPr>
-        <w:rPr>
-          <w:color w:val="4472C4" w:themeColor="accent5"/>
-        </w:rPr>
-      </w:pPr>
-      <w:r>
-        <w:rPr>
-          <w:rFonts w:ascii="NimbusRomNo9L-Medi" w:hAnsi="NimbusRomNo9L-Medi" w:cs="NimbusRomNo9L-Medi"/>
-          <w:color w:val="4472C4" w:themeColor="accent5"/>
-        </w:rPr>
-        <w:t xml:space="preserve">– </w:t>
-      </w:r>
-      <w:r>
-        <w:rPr>
-          <w:rFonts w:ascii="NimbusRomNo9L-Regu" w:hAnsi="NimbusRomNo9L-Regu" w:cs="NimbusRomNo9L-Regu"/>
-          <w:color w:val="4472C4" w:themeColor="accent5"/>
-        </w:rPr>
-        <w:t xml:space="preserve">Section </w:t>
-      </w:r>
-      <w:r>
-        <w:rPr>
-          <w:color w:val="4472C4" w:themeColor="accent5"/>
-        </w:rPr>
-        <w:t>3</w:t>
-      </w:r>
-      <w:r>
-        <w:rPr>
-          <w:color w:val="4472C4" w:themeColor="accent5"/>
-        </w:rPr>
-        <w:t xml:space="preserve"> – Task 2: Take a screenshot of the original image displayed in an image viewing tool (</w:t>
-      </w:r>
-      <w:proofErr w:type="spellStart"/>
-      <w:r>
-        <w:rPr>
-          <w:color w:val="4472C4" w:themeColor="accent5"/>
-        </w:rPr>
-        <w:t>eg</w:t>
-      </w:r>
-      <w:proofErr w:type="spellEnd"/>
-      <w:r>
-        <w:rPr>
-          <w:color w:val="4472C4" w:themeColor="accent5"/>
-        </w:rPr>
-        <w:t xml:space="preserve"> Eye of Gnome, </w:t>
-      </w:r>
-      <w:proofErr w:type="spellStart"/>
-      <w:r>
-        <w:rPr>
-          <w:color w:val="4472C4" w:themeColor="accent5"/>
-        </w:rPr>
-        <w:t>eog</w:t>
-      </w:r>
-      <w:proofErr w:type="spellEnd"/>
-      <w:r>
-        <w:rPr>
-          <w:color w:val="4472C4" w:themeColor="accent5"/>
-        </w:rPr>
-        <w:t xml:space="preserve">). </w:t>
-      </w:r>
-      <w:proofErr w:type="gramStart"/>
-      <w:r>
-        <w:rPr>
-          <w:color w:val="4472C4" w:themeColor="accent5"/>
-        </w:rPr>
-        <w:t>Also</w:t>
-      </w:r>
-      <w:proofErr w:type="gramEnd"/>
-      <w:r>
-        <w:rPr>
-          <w:color w:val="4472C4" w:themeColor="accent5"/>
-        </w:rPr>
-        <w:t xml:space="preserve"> include screenshots of your encrypted images. Can you derive any useful information about the original picture from the encrypted picture? Please explain your observations, especially noting differences in the image encrypted with ECB and CBC.</w:t>
-      </w:r>
-    </w:p>
-    <w:p>
-      <w:proofErr w:type="spellStart"/>
-      <w:r>
-        <w:t>asdf</w:t>
-      </w:r>
-      <w:proofErr w:type="spellEnd"/>
-    </w:p>
-    <w:p>
-      <w:proofErr w:type="spellStart"/>
-      <w:r>
-        <w:t>asdf</w:t>
+        <w:t>Encryption Command used:</w:t>
+      </w:r>
+    </w:p>
+    <w:p>
+      <w:pPr>
+        <w:keepNext/>
+      </w:pPr>
+      <w:r>
+        <w:rPr>
+          <w:noProof/>
+        </w:rPr>
+        <w:pict>
+          <v:shape id="_x0000_i1094" type="#_x0000_t75" style="width:468pt;height:18pt">
+            <v:imagedata r:id="rId25" o:title="cfb_encrypt_command"/>
+          </v:shape>
+        </w:pict>
+      </w:r>
+    </w:p>
+    <w:p>
+      <w:pPr>
+        <w:pStyle w:val="Caption"/>
+      </w:pPr>
+      <w:r>
+        <w:t xml:space="preserve">Figure </w:t>
+      </w:r>
+      <w:fldSimple w:instr=" SEQ Figure \* ARABIC ">
+        <w:r>
+          <w:rPr>
+            <w:noProof/>
+          </w:rPr>
+          <w:t>21</w:t>
+        </w:r>
+      </w:fldSimple>
+      <w:r>
+        <w:t xml:space="preserve">. Encryption command for </w:t>
+      </w:r>
+      <w:r>
+        <w:t>CFB</w:t>
+      </w:r>
+    </w:p>
+    <w:p>
+      <w:r>
+        <w:t>Encrypted:</w:t>
+      </w:r>
+    </w:p>
+    <w:p>
+      <w:pPr>
+        <w:keepNext/>
+      </w:pPr>
+      <w:r>
+        <w:rPr>
+          <w:noProof/>
+        </w:rPr>
+        <w:pict>
+          <v:shape id="_x0000_i1095" type="#_x0000_t75" style="width:6in;height:225pt">
+            <v:imagedata r:id="rId26" o:title="cfb_encrypted_bin"/>
+          </v:shape>
+        </w:pict>
+      </w:r>
+    </w:p>
+    <w:p>
+      <w:pPr>
+        <w:pStyle w:val="Caption"/>
+      </w:pPr>
+      <w:r>
+        <w:t xml:space="preserve">Figure </w:t>
+      </w:r>
+      <w:fldSimple w:instr=" SEQ Figure \* ARABIC ">
+        <w:r>
+          <w:rPr>
+            <w:noProof/>
+          </w:rPr>
+          <w:t>22</w:t>
+        </w:r>
+      </w:fldSimple>
+      <w:r>
+        <w:t xml:space="preserve">. </w:t>
+      </w:r>
+      <w:r>
+        <w:t xml:space="preserve">CFB </w:t>
+      </w:r>
+      <w:r>
+        <w:t>encrypted</w:t>
+      </w:r>
+      <w:r>
+        <w:t xml:space="preserve"> text</w:t>
+      </w:r>
+    </w:p>
+    <w:p>
+      <w:r>
+        <w:t>Corrupted:</w:t>
+      </w:r>
+    </w:p>
+    <w:p>
+      <w:pPr>
+        <w:keepNext/>
+      </w:pPr>
+      <w:r>
+        <w:rPr>
+          <w:noProof/>
+        </w:rPr>
+        <w:pict>
+          <v:shape id="_x0000_i1096" type="#_x0000_t75" style="width:436.5pt;height:231pt">
+            <v:imagedata r:id="rId27" o:title="cfb_corrupted_bin"/>
+          </v:shape>
+        </w:pict>
+      </w:r>
+    </w:p>
+    <w:p>
+      <w:pPr>
+        <w:pStyle w:val="Caption"/>
+      </w:pPr>
+      <w:r>
+        <w:t xml:space="preserve">Figure </w:t>
+      </w:r>
+      <w:fldSimple w:instr=" SEQ Figure \* ARABIC ">
+        <w:r>
+          <w:rPr>
+            <w:noProof/>
+          </w:rPr>
+          <w:t>23</w:t>
+        </w:r>
+      </w:fldSimple>
+      <w:r>
+        <w:t xml:space="preserve">. </w:t>
+      </w:r>
+      <w:r>
+        <w:t xml:space="preserve">Corrupted </w:t>
+      </w:r>
+      <w:r>
+        <w:t>CFB</w:t>
+      </w:r>
+      <w:r>
+        <w:t xml:space="preserve"> encryption</w:t>
+      </w:r>
+    </w:p>
+    <w:p>
+      <w:r>
+        <w:t>Decryption Command used:</w:t>
+      </w:r>
+    </w:p>
+    <w:p>
+      <w:pPr>
+        <w:keepNext/>
+      </w:pPr>
+      <w:r>
+        <w:rPr>
+          <w:noProof/>
+        </w:rPr>
+        <w:lastRenderedPageBreak/>
+        <w:pict>
+          <v:shape id="_x0000_i1097" type="#_x0000_t75" style="width:468pt;height:18pt">
+            <v:imagedata r:id="rId28" o:title="cfb_decrypt_command"/>
+          </v:shape>
+        </w:pict>
+      </w:r>
+    </w:p>
+    <w:p>
+      <w:pPr>
+        <w:pStyle w:val="Caption"/>
+      </w:pPr>
+      <w:r>
+        <w:t xml:space="preserve">Figure </w:t>
+      </w:r>
+      <w:fldSimple w:instr=" SEQ Figure \* ARABIC ">
+        <w:r>
+          <w:rPr>
+            <w:noProof/>
+          </w:rPr>
+          <w:t>24</w:t>
+        </w:r>
+      </w:fldSimple>
+      <w:r>
+        <w:t>. CFB</w:t>
+      </w:r>
+      <w:r>
+        <w:t xml:space="preserve"> decryption command</w:t>
+      </w:r>
+    </w:p>
+    <w:p>
+      <w:r>
+        <w:t>Decrypted:</w:t>
+      </w:r>
+    </w:p>
+    <w:p>
+      <w:pPr>
+        <w:keepNext/>
+      </w:pPr>
+      <w:r>
+        <w:rPr>
+          <w:noProof/>
+        </w:rPr>
+        <w:pict>
+          <v:shape id="_x0000_i1098" type="#_x0000_t75" style="width:385.5pt;height:202.5pt">
+            <v:imagedata r:id="rId29" o:title="cfb_decrpyted"/>
+          </v:shape>
+        </w:pict>
+      </w:r>
+    </w:p>
+    <w:p>
+      <w:pPr>
+        <w:pStyle w:val="Caption"/>
+        <w:rPr>
+          <w:noProof/>
+        </w:rPr>
+      </w:pPr>
+      <w:r>
+        <w:t xml:space="preserve">Figure </w:t>
+      </w:r>
+      <w:fldSimple w:instr=" SEQ Figure \* ARABIC ">
+        <w:r>
+          <w:rPr>
+            <w:noProof/>
+          </w:rPr>
+          <w:t>25</w:t>
+        </w:r>
+      </w:fldSimple>
+      <w:r>
+        <w:t>. CFB</w:t>
+      </w:r>
+      <w:r>
+        <w:t xml:space="preserve"> decrypted text</w:t>
+      </w:r>
+    </w:p>
+    <w:p>
+      <w:pPr>
+        <w:pStyle w:val="ListParagraph"/>
+        <w:numPr>
+          <w:ilvl w:val="0"/>
+          <w:numId w:val="2"/>
+        </w:numPr>
+      </w:pPr>
+      <w:r>
+        <w:t>OFB</w:t>
+      </w:r>
+    </w:p>
+    <w:p>
+      <w:r>
+        <w:t>Encryption Command used:</w:t>
+      </w:r>
+    </w:p>
+    <w:p>
+      <w:pPr>
+        <w:keepNext/>
+      </w:pPr>
+      <w:r>
+        <w:rPr>
+          <w:noProof/>
+        </w:rPr>
+        <w:pict>
+          <v:shape id="_x0000_i1104" type="#_x0000_t75" style="width:468pt;height:18pt">
+            <v:imagedata r:id="rId30" o:title="ofb_encrypt_command"/>
+          </v:shape>
+        </w:pict>
+      </w:r>
+    </w:p>
+    <w:p>
+      <w:pPr>
+        <w:pStyle w:val="Caption"/>
+      </w:pPr>
+      <w:r>
+        <w:t xml:space="preserve">Figure </w:t>
+      </w:r>
+      <w:fldSimple w:instr=" SEQ Figure \* ARABIC ">
+        <w:r>
+          <w:rPr>
+            <w:noProof/>
+          </w:rPr>
+          <w:t>26</w:t>
+        </w:r>
+      </w:fldSimple>
+      <w:r>
+        <w:t xml:space="preserve">. Encryption command for </w:t>
+      </w:r>
+      <w:r>
+        <w:t>OFB</w:t>
+      </w:r>
+    </w:p>
+    <w:p>
+      <w:r>
+        <w:t>Encrypted:</w:t>
+      </w:r>
+    </w:p>
+    <w:p>
+      <w:pPr>
+        <w:keepNext/>
+      </w:pPr>
+      <w:r>
+        <w:rPr>
+          <w:noProof/>
+        </w:rPr>
+        <w:pict>
+          <v:shape id="_x0000_i1105" type="#_x0000_t75" style="width:394.5pt;height:208.5pt">
+            <v:imagedata r:id="rId31" o:title="ofb_encrypted_bin"/>
+          </v:shape>
+        </w:pict>
+      </w:r>
+    </w:p>
+    <w:p>
+      <w:pPr>
+        <w:pStyle w:val="Caption"/>
+      </w:pPr>
+      <w:r>
+        <w:t xml:space="preserve">Figure </w:t>
+      </w:r>
+      <w:fldSimple w:instr=" SEQ Figure \* ARABIC ">
+        <w:r>
+          <w:rPr>
+            <w:noProof/>
+          </w:rPr>
+          <w:t>27</w:t>
+        </w:r>
+      </w:fldSimple>
+      <w:r>
+        <w:t xml:space="preserve">. </w:t>
+      </w:r>
+      <w:r>
+        <w:t>OFB</w:t>
+      </w:r>
+      <w:r>
+        <w:t xml:space="preserve"> encrypted text</w:t>
+      </w:r>
+    </w:p>
+    <w:p>
+      <w:r>
+        <w:lastRenderedPageBreak/>
+        <w:t>Corrupted:</w:t>
+      </w:r>
+    </w:p>
+    <w:p>
+      <w:pPr>
+        <w:keepNext/>
+      </w:pPr>
+      <w:r>
+        <w:rPr>
+          <w:noProof/>
+        </w:rPr>
+        <w:pict>
+          <v:shape id="_x0000_i1106" type="#_x0000_t75" style="width:453pt;height:237pt">
+            <v:imagedata r:id="rId32" o:title="ofb_corrupted_bin"/>
+          </v:shape>
+        </w:pict>
+      </w:r>
+    </w:p>
+    <w:p>
+      <w:pPr>
+        <w:pStyle w:val="Caption"/>
+      </w:pPr>
+      <w:r>
+        <w:t xml:space="preserve">Figure </w:t>
+      </w:r>
+      <w:fldSimple w:instr=" SEQ Figure \* ARABIC ">
+        <w:r>
+          <w:rPr>
+            <w:noProof/>
+          </w:rPr>
+          <w:t>28</w:t>
+        </w:r>
+      </w:fldSimple>
+      <w:r>
+        <w:t>. Corrupted O</w:t>
+      </w:r>
+      <w:r>
+        <w:t>FB encryption</w:t>
+      </w:r>
+    </w:p>
+    <w:p>
+      <w:r>
+        <w:t>Decryption Command used:</w:t>
+      </w:r>
+    </w:p>
+    <w:p>
+      <w:pPr>
+        <w:keepNext/>
+      </w:pPr>
+      <w:r>
+        <w:rPr>
+          <w:noProof/>
+        </w:rPr>
+        <w:pict>
+          <v:shape id="_x0000_i1107" type="#_x0000_t75" style="width:468pt;height:16.5pt">
+            <v:imagedata r:id="rId33" o:title="ofb_decrypt_command"/>
+          </v:shape>
+        </w:pict>
+      </w:r>
+    </w:p>
+    <w:p>
+      <w:pPr>
+        <w:pStyle w:val="Caption"/>
+      </w:pPr>
+      <w:r>
+        <w:t xml:space="preserve">Figure </w:t>
+      </w:r>
+      <w:fldSimple w:instr=" SEQ Figure \* ARABIC ">
+        <w:r>
+          <w:rPr>
+            <w:noProof/>
+          </w:rPr>
+          <w:t>29</w:t>
+        </w:r>
+      </w:fldSimple>
+      <w:r>
+        <w:t>. O</w:t>
+      </w:r>
+      <w:r>
+        <w:t>FB decryption command</w:t>
+      </w:r>
+    </w:p>
+    <w:p>
+      <w:r>
+        <w:t>Decrypted:</w:t>
+      </w:r>
+    </w:p>
+    <w:p>
+      <w:pPr>
+        <w:keepNext/>
+      </w:pPr>
+      <w:r>
+        <w:rPr>
+          <w:noProof/>
+        </w:rPr>
+        <w:pict>
+          <v:shape id="_x0000_i1108" type="#_x0000_t75" style="width:459pt;height:241.5pt">
+            <v:imagedata r:id="rId34" o:title="ofb_decrpyted"/>
+          </v:shape>
+        </w:pict>
+      </w:r>
+    </w:p>
+    <w:p>
+      <w:pPr>
+        <w:pStyle w:val="Caption"/>
+        <w:rPr>
+          <w:noProof/>
+        </w:rPr>
+      </w:pPr>
+      <w:r>
+        <w:t xml:space="preserve">Figure </w:t>
+      </w:r>
+      <w:fldSimple w:instr=" SEQ Figure \* ARABIC ">
+        <w:r>
+          <w:rPr>
+            <w:noProof/>
+          </w:rPr>
+          <w:t>30</w:t>
+        </w:r>
+      </w:fldSimple>
+      <w:r>
+        <w:t>. O</w:t>
+      </w:r>
+      <w:r>
+        <w:t>FB decrypted text</w:t>
       </w:r>
       <w:bookmarkStart w:id="0" w:name="_GoBack"/>
       <w:bookmarkEnd w:id="0"/>
-      <w:proofErr w:type="spellEnd"/>
-    </w:p>
-    <w:p>
-      <w:pPr>
-        <w:rPr>
-          <w:color w:val="4472C4" w:themeColor="accent5"/>
-        </w:rPr>
-      </w:pPr>
-      <w:r>
-        <w:rPr>
-          <w:rFonts w:ascii="NimbusRomNo9L-Medi" w:hAnsi="NimbusRomNo9L-Medi" w:cs="NimbusRomNo9L-Medi"/>
-          <w:color w:val="4472C4" w:themeColor="accent5"/>
-        </w:rPr>
-        <w:t xml:space="preserve">– </w:t>
-      </w:r>
-      <w:r>
-        <w:rPr>
-          <w:rFonts w:ascii="NimbusRomNo9L-Regu" w:hAnsi="NimbusRomNo9L-Regu" w:cs="NimbusRomNo9L-Regu"/>
-          <w:color w:val="4472C4" w:themeColor="accent5"/>
-        </w:rPr>
-        <w:t xml:space="preserve">Section </w:t>
-      </w:r>
-      <w:r>
-        <w:rPr>
-          <w:color w:val="4472C4" w:themeColor="accent5"/>
-        </w:rPr>
-        <w:t>4 – Task 3: Using your hex editor, include a screenshot of your text file. Take a screenshot of your encrypted file, highlighting the 30th byte. Now take a screenshot after you have corrupted the 30th byte of the encrypted file. Encrypt the corrupted file using each of the requested modes – include screenshots of the encryption commands. Include screenshots of the commands used to decrypt the resulting encryption file. Compare the original plain text file with the decrypted results, noting differences or similarities based on the encryption mode used, and explain what you did.</w:t>
+    </w:p>
+    <w:p/>
+    <w:p>
+      <w:r>
+        <w:t xml:space="preserve">After comparisons, I noticed that corrupting a bit for </w:t>
+      </w:r>
+      <w:proofErr w:type="spellStart"/>
+      <w:r>
+        <w:t>cbc</w:t>
+      </w:r>
+      <w:proofErr w:type="spellEnd"/>
+      <w:r>
+        <w:t xml:space="preserve"> and </w:t>
+      </w:r>
+      <w:proofErr w:type="spellStart"/>
+      <w:r>
+        <w:t>ecb</w:t>
+      </w:r>
+      <w:proofErr w:type="spellEnd"/>
+      <w:r>
+        <w:t xml:space="preserve"> affected 17 bytes of the text. Similarly, corrupting a bit for </w:t>
+      </w:r>
+      <w:proofErr w:type="spellStart"/>
+      <w:r>
+        <w:t>cfb</w:t>
+      </w:r>
+      <w:proofErr w:type="spellEnd"/>
+      <w:r>
+        <w:t xml:space="preserve"> affected 19 bytes of the text. These tells me that the </w:t>
+      </w:r>
+      <w:proofErr w:type="spellStart"/>
+      <w:r>
+        <w:t>encriptions</w:t>
+      </w:r>
+      <w:proofErr w:type="spellEnd"/>
+      <w:r>
+        <w:t xml:space="preserve"> depends on the surrounding bit to encrypt and decrypt. In </w:t>
+      </w:r>
+      <w:proofErr w:type="spellStart"/>
+      <w:r>
+        <w:t>ofb</w:t>
+      </w:r>
+      <w:proofErr w:type="spellEnd"/>
+      <w:r>
+        <w:t xml:space="preserve"> encryption, However, corrupting a bit affected only one byte which tells me that </w:t>
+      </w:r>
+      <w:r>
+        <w:t>the encryption does not depend on the surrounding bytes.</w:t>
       </w:r>
     </w:p>
     <w:p>
@@ -924,8 +2336,124 @@
       </w:rPr>
     </w:lvl>
   </w:abstractNum>
+  <w:abstractNum w:abstractNumId="1" w15:restartNumberingAfterBreak="0">
+    <w:nsid w:val="34572813"/>
+    <w:multiLevelType w:val="hybridMultilevel"/>
+    <w:tmpl w:val="AF446380"/>
+    <w:lvl w:ilvl="0" w:tplc="0C00C4BA">
+      <w:start w:val="9"/>
+      <w:numFmt w:val="bullet"/>
+      <w:lvlText w:val=""/>
+      <w:lvlJc w:val="left"/>
+      <w:pPr>
+        <w:ind w:left="720" w:hanging="360"/>
+      </w:pPr>
+      <w:rPr>
+        <w:rFonts w:ascii="Wingdings" w:eastAsiaTheme="minorEastAsia" w:hAnsi="Wingdings" w:cstheme="minorBidi" w:hint="default"/>
+      </w:rPr>
+    </w:lvl>
+    <w:lvl w:ilvl="1" w:tplc="04090003" w:tentative="1">
+      <w:start w:val="1"/>
+      <w:numFmt w:val="bullet"/>
+      <w:lvlText w:val="o"/>
+      <w:lvlJc w:val="left"/>
+      <w:pPr>
+        <w:ind w:left="1440" w:hanging="360"/>
+      </w:pPr>
+      <w:rPr>
+        <w:rFonts w:ascii="Courier New" w:hAnsi="Courier New" w:cs="Courier New" w:hint="default"/>
+      </w:rPr>
+    </w:lvl>
+    <w:lvl w:ilvl="2" w:tplc="04090005" w:tentative="1">
+      <w:start w:val="1"/>
+      <w:numFmt w:val="bullet"/>
+      <w:lvlText w:val=""/>
+      <w:lvlJc w:val="left"/>
+      <w:pPr>
+        <w:ind w:left="2160" w:hanging="360"/>
+      </w:pPr>
+      <w:rPr>
+        <w:rFonts w:ascii="Wingdings" w:hAnsi="Wingdings" w:hint="default"/>
+      </w:rPr>
+    </w:lvl>
+    <w:lvl w:ilvl="3" w:tplc="04090001" w:tentative="1">
+      <w:start w:val="1"/>
+      <w:numFmt w:val="bullet"/>
+      <w:lvlText w:val=""/>
+      <w:lvlJc w:val="left"/>
+      <w:pPr>
+        <w:ind w:left="2880" w:hanging="360"/>
+      </w:pPr>
+      <w:rPr>
+        <w:rFonts w:ascii="Symbol" w:hAnsi="Symbol" w:hint="default"/>
+      </w:rPr>
+    </w:lvl>
+    <w:lvl w:ilvl="4" w:tplc="04090003" w:tentative="1">
+      <w:start w:val="1"/>
+      <w:numFmt w:val="bullet"/>
+      <w:lvlText w:val="o"/>
+      <w:lvlJc w:val="left"/>
+      <w:pPr>
+        <w:ind w:left="3600" w:hanging="360"/>
+      </w:pPr>
+      <w:rPr>
+        <w:rFonts w:ascii="Courier New" w:hAnsi="Courier New" w:cs="Courier New" w:hint="default"/>
+      </w:rPr>
+    </w:lvl>
+    <w:lvl w:ilvl="5" w:tplc="04090005" w:tentative="1">
+      <w:start w:val="1"/>
+      <w:numFmt w:val="bullet"/>
+      <w:lvlText w:val=""/>
+      <w:lvlJc w:val="left"/>
+      <w:pPr>
+        <w:ind w:left="4320" w:hanging="360"/>
+      </w:pPr>
+      <w:rPr>
+        <w:rFonts w:ascii="Wingdings" w:hAnsi="Wingdings" w:hint="default"/>
+      </w:rPr>
+    </w:lvl>
+    <w:lvl w:ilvl="6" w:tplc="04090001" w:tentative="1">
+      <w:start w:val="1"/>
+      <w:numFmt w:val="bullet"/>
+      <w:lvlText w:val=""/>
+      <w:lvlJc w:val="left"/>
+      <w:pPr>
+        <w:ind w:left="5040" w:hanging="360"/>
+      </w:pPr>
+      <w:rPr>
+        <w:rFonts w:ascii="Symbol" w:hAnsi="Symbol" w:hint="default"/>
+      </w:rPr>
+    </w:lvl>
+    <w:lvl w:ilvl="7" w:tplc="04090003" w:tentative="1">
+      <w:start w:val="1"/>
+      <w:numFmt w:val="bullet"/>
+      <w:lvlText w:val="o"/>
+      <w:lvlJc w:val="left"/>
+      <w:pPr>
+        <w:ind w:left="5760" w:hanging="360"/>
+      </w:pPr>
+      <w:rPr>
+        <w:rFonts w:ascii="Courier New" w:hAnsi="Courier New" w:cs="Courier New" w:hint="default"/>
+      </w:rPr>
+    </w:lvl>
+    <w:lvl w:ilvl="8" w:tplc="04090005" w:tentative="1">
+      <w:start w:val="1"/>
+      <w:numFmt w:val="bullet"/>
+      <w:lvlText w:val=""/>
+      <w:lvlJc w:val="left"/>
+      <w:pPr>
+        <w:ind w:left="6480" w:hanging="360"/>
+      </w:pPr>
+      <w:rPr>
+        <w:rFonts w:ascii="Wingdings" w:hAnsi="Wingdings" w:hint="default"/>
+      </w:rPr>
+    </w:lvl>
+  </w:abstractNum>
   <w:num w:numId="1">
     <w:abstractNumId w:val="0"/>
+  </w:num>
+  <w:num w:numId="2">
+    <w:abstractNumId w:val="1"/>
   </w:num>
 </w:numbering>
 </file>
@@ -1053,6 +2581,7 @@
     <w:lsdException w:name="HTML Sample" w:semiHidden="1" w:unhideWhenUsed="1"/>
     <w:lsdException w:name="HTML Typewriter" w:semiHidden="1" w:unhideWhenUsed="1"/>
     <w:lsdException w:name="HTML Variable" w:semiHidden="1" w:unhideWhenUsed="1"/>
+    <w:lsdException w:name="Normal Table" w:semiHidden="1" w:unhideWhenUsed="1"/>
     <w:lsdException w:name="annotation subject" w:semiHidden="1" w:unhideWhenUsed="1"/>
     <w:lsdException w:name="No List" w:semiHidden="1" w:unhideWhenUsed="1"/>
     <w:lsdException w:name="Outline List 1" w:semiHidden="1" w:unhideWhenUsed="1"/>
@@ -1097,6 +2626,7 @@
     <w:lsdException w:name="Table Professional" w:semiHidden="1" w:unhideWhenUsed="1"/>
     <w:lsdException w:name="Table Subtle 1" w:semiHidden="1" w:unhideWhenUsed="1"/>
     <w:lsdException w:name="Table Subtle 2" w:semiHidden="1" w:unhideWhenUsed="1"/>
+    <w:lsdException w:name="Table Web 1" w:semiHidden="1" w:unhideWhenUsed="1"/>
     <w:lsdException w:name="Table Web 2" w:semiHidden="1" w:unhideWhenUsed="1"/>
     <w:lsdException w:name="Table Web 3" w:semiHidden="1" w:unhideWhenUsed="1"/>
     <w:lsdException w:name="Balloon Text" w:semiHidden="1" w:unhideWhenUsed="1"/>

</xml_diff>